<commit_message>
docx 上传文件 rabbitMq demo
</commit_message>
<xml_diff>
--- a/docker/docker知识点.docx
+++ b/docker/docker知识点.docx
@@ -4,70 +4,416 @@
   <w:body>
     <w:p>
       <w:pPr>
+        <w:keepNext w:val="0"/>
+        <w:keepLines w:val="0"/>
+        <w:pageBreakBefore w:val="0"/>
+        <w:widowControl w:val="0"/>
         <w:numPr>
           <w:ilvl w:val="0"/>
           <w:numId w:val="1"/>
         </w:numPr>
+        <w:kinsoku/>
+        <w:wordWrap/>
+        <w:overflowPunct/>
+        <w:topLinePunct w:val="0"/>
+        <w:autoSpaceDE/>
+        <w:autoSpaceDN/>
+        <w:bidi w:val="0"/>
+        <w:adjustRightInd/>
+        <w:snapToGrid/>
+        <w:spacing w:line="560" w:lineRule="exact"/>
         <w:ind w:left="425" w:leftChars="0" w:hanging="425" w:firstLineChars="0"/>
-        <w:rPr/>
-      </w:pPr>
-      <w:r>
-        <w:rPr>
-          <w:rFonts w:hint="eastAsia"/>
+        <w:textAlignment w:val="auto"/>
+        <w:rPr>
+          <w:rFonts w:hint="eastAsia" w:ascii="微软雅黑" w:hAnsi="微软雅黑" w:eastAsia="微软雅黑" w:cs="微软雅黑"/>
+          <w:b/>
+          <w:bCs/>
+          <w:sz w:val="21"/>
+          <w:szCs w:val="21"/>
+          <w:lang w:eastAsia="zh-CN"/>
+        </w:rPr>
+      </w:pPr>
+      <w:r>
+        <w:rPr>
+          <w:rFonts w:hint="eastAsia" w:ascii="微软雅黑" w:hAnsi="微软雅黑" w:eastAsia="微软雅黑" w:cs="微软雅黑"/>
+          <w:b/>
+          <w:bCs/>
+          <w:sz w:val="24"/>
+          <w:szCs w:val="24"/>
         </w:rPr>
         <w:t>docker ps 和 docker compose ps 区别</w:t>
       </w:r>
     </w:p>
     <w:p>
       <w:pPr>
-        <w:rPr>
-          <w:rFonts w:hint="eastAsia" w:eastAsiaTheme="minorEastAsia"/>
-          <w:lang w:eastAsia="zh-CN"/>
-        </w:rPr>
-      </w:pPr>
+        <w:keepNext w:val="0"/>
+        <w:keepLines w:val="0"/>
+        <w:pageBreakBefore w:val="0"/>
+        <w:widowControl w:val="0"/>
+        <w:kinsoku/>
+        <w:wordWrap/>
+        <w:overflowPunct/>
+        <w:topLinePunct w:val="0"/>
+        <w:autoSpaceDE/>
+        <w:autoSpaceDN/>
+        <w:bidi w:val="0"/>
+        <w:adjustRightInd/>
+        <w:snapToGrid/>
+        <w:spacing w:line="560" w:lineRule="exact"/>
+        <w:textAlignment w:val="auto"/>
+        <w:rPr>
+          <w:rFonts w:hint="eastAsia" w:ascii="微软雅黑" w:hAnsi="微软雅黑" w:eastAsia="微软雅黑" w:cs="微软雅黑"/>
+          <w:sz w:val="21"/>
+          <w:szCs w:val="21"/>
+        </w:rPr>
+      </w:pPr>
+      <w:r>
+        <w:rPr>
+          <w:rFonts w:hint="eastAsia" w:ascii="微软雅黑" w:hAnsi="微软雅黑" w:eastAsia="微软雅黑" w:cs="微软雅黑"/>
+          <w:sz w:val="21"/>
+          <w:szCs w:val="21"/>
+        </w:rPr>
+        <w:t>docker ps</w:t>
+      </w:r>
+      <w:r>
+        <w:rPr>
+          <w:rFonts w:hint="eastAsia" w:ascii="微软雅黑" w:hAnsi="微软雅黑" w:eastAsia="微软雅黑" w:cs="微软雅黑"/>
+          <w:sz w:val="21"/>
+          <w:szCs w:val="21"/>
+          <w:lang w:val="en-US" w:eastAsia="zh-CN"/>
+        </w:rPr>
+        <w:t xml:space="preserve"> 列出了docker引擎中所有正在运行的容器。</w:t>
+      </w:r>
+      <w:r>
+        <w:rPr>
+          <w:rFonts w:hint="eastAsia" w:ascii="微软雅黑" w:hAnsi="微软雅黑" w:eastAsia="微软雅黑" w:cs="微软雅黑"/>
+          <w:sz w:val="21"/>
+          <w:szCs w:val="21"/>
+        </w:rPr>
+        <w:br w:type="textWrapping"/>
+      </w:r>
+      <w:r>
+        <w:rPr>
+          <w:rFonts w:hint="eastAsia" w:ascii="微软雅黑" w:hAnsi="微软雅黑" w:eastAsia="微软雅黑" w:cs="微软雅黑"/>
+          <w:sz w:val="21"/>
+          <w:szCs w:val="21"/>
+        </w:rPr>
+        <w:t>docker compose ps</w:t>
+      </w:r>
+      <w:r>
+        <w:rPr>
+          <w:rFonts w:hint="eastAsia" w:ascii="微软雅黑" w:hAnsi="微软雅黑" w:eastAsia="微软雅黑" w:cs="微软雅黑"/>
+          <w:sz w:val="21"/>
+          <w:szCs w:val="21"/>
+          <w:lang w:val="en-US" w:eastAsia="zh-CN"/>
+        </w:rPr>
+        <w:t xml:space="preserve"> </w:t>
+      </w:r>
+      <w:r>
+        <w:rPr>
+          <w:rFonts w:hint="eastAsia" w:ascii="微软雅黑" w:hAnsi="微软雅黑" w:eastAsia="微软雅黑" w:cs="微软雅黑"/>
+          <w:sz w:val="21"/>
+          <w:szCs w:val="21"/>
+        </w:rPr>
+        <w:t>列出了与docker compose文件中声明的映像相关的容器。</w:t>
+      </w:r>
+      <w:r>
+        <w:rPr>
+          <w:rFonts w:hint="eastAsia" w:ascii="微软雅黑" w:hAnsi="微软雅黑" w:eastAsia="微软雅黑" w:cs="微软雅黑"/>
+          <w:sz w:val="21"/>
+          <w:szCs w:val="21"/>
+        </w:rPr>
+        <w:br w:type="textWrapping"/>
+      </w:r>
+      <w:r>
+        <w:rPr>
+          <w:rFonts w:hint="eastAsia" w:ascii="微软雅黑" w:hAnsi="微软雅黑" w:eastAsia="微软雅黑" w:cs="微软雅黑"/>
+          <w:sz w:val="21"/>
+          <w:szCs w:val="21"/>
+        </w:rPr>
+        <w:t>docker compose ps的结果是docker ps结果的一个子集。</w:t>
+      </w:r>
     </w:p>
     <w:p>
       <w:pPr>
-        <w:rPr>
-          <w:rFonts w:hint="eastAsia"/>
-        </w:rPr>
-      </w:pPr>
-      <w:r>
-        <w:t>docker ps列出了docker引擎中所有正在运行的容器。</w:t>
-      </w:r>
-      <w:r>
-        <w:rPr>
-          <w:rFonts w:hint="eastAsia"/>
-        </w:rPr>
-        <w:br w:type="textWrapping"/>
-      </w:r>
-      <w:r>
-        <w:rPr>
-          <w:rFonts w:hint="eastAsia"/>
-        </w:rPr>
-        <w:t>docker compose ps列出了与docker compose文件中声明的映像相关的容器。</w:t>
-      </w:r>
-      <w:r>
-        <w:rPr>
-          <w:rFonts w:hint="eastAsia"/>
-        </w:rPr>
-        <w:br w:type="textWrapping"/>
-      </w:r>
-      <w:r>
-        <w:rPr>
-          <w:rFonts w:hint="eastAsia"/>
-        </w:rPr>
-        <w:t>docker compose ps的结果是docker ps结果的一个子集。</w:t>
-      </w:r>
+        <w:keepNext w:val="0"/>
+        <w:keepLines w:val="0"/>
+        <w:pageBreakBefore w:val="0"/>
+        <w:widowControl w:val="0"/>
+        <w:kinsoku/>
+        <w:wordWrap/>
+        <w:overflowPunct/>
+        <w:topLinePunct w:val="0"/>
+        <w:autoSpaceDE/>
+        <w:autoSpaceDN/>
+        <w:bidi w:val="0"/>
+        <w:adjustRightInd/>
+        <w:snapToGrid/>
+        <w:spacing w:line="560" w:lineRule="exact"/>
+        <w:textAlignment w:val="auto"/>
+        <w:rPr>
+          <w:rFonts w:hint="eastAsia" w:ascii="微软雅黑" w:hAnsi="微软雅黑" w:eastAsia="微软雅黑" w:cs="微软雅黑"/>
+          <w:sz w:val="24"/>
+          <w:szCs w:val="24"/>
+        </w:rPr>
+      </w:pPr>
     </w:p>
     <w:p>
       <w:pPr>
-        <w:rPr>
-          <w:rFonts w:hint="eastAsia"/>
-        </w:rPr>
-      </w:pPr>
+        <w:keepNext w:val="0"/>
+        <w:keepLines w:val="0"/>
+        <w:pageBreakBefore w:val="0"/>
+        <w:widowControl w:val="0"/>
+        <w:numPr>
+          <w:ilvl w:val="0"/>
+          <w:numId w:val="1"/>
+        </w:numPr>
+        <w:kinsoku/>
+        <w:wordWrap/>
+        <w:overflowPunct/>
+        <w:topLinePunct w:val="0"/>
+        <w:autoSpaceDE/>
+        <w:autoSpaceDN/>
+        <w:bidi w:val="0"/>
+        <w:adjustRightInd/>
+        <w:snapToGrid/>
+        <w:spacing w:line="560" w:lineRule="exact"/>
+        <w:ind w:left="425" w:leftChars="0" w:hanging="425" w:firstLineChars="0"/>
+        <w:textAlignment w:val="auto"/>
+        <w:rPr>
+          <w:rFonts w:hint="eastAsia" w:ascii="微软雅黑" w:hAnsi="微软雅黑" w:eastAsia="微软雅黑" w:cs="微软雅黑"/>
+          <w:b/>
+          <w:bCs/>
+          <w:sz w:val="24"/>
+          <w:szCs w:val="24"/>
+        </w:rPr>
+      </w:pPr>
+      <w:r>
+        <w:rPr>
+          <w:rFonts w:hint="eastAsia" w:ascii="微软雅黑" w:hAnsi="微软雅黑" w:eastAsia="微软雅黑" w:cs="微软雅黑"/>
+          <w:b/>
+          <w:bCs/>
+          <w:sz w:val="24"/>
+          <w:szCs w:val="24"/>
+          <w:lang w:val="en-US" w:eastAsia="zh-CN"/>
+        </w:rPr>
+        <w:t>清理无用资源占用</w:t>
+      </w:r>
+    </w:p>
+    <w:p>
+      <w:pPr>
+        <w:keepNext w:val="0"/>
+        <w:keepLines w:val="0"/>
+        <w:pageBreakBefore w:val="0"/>
+        <w:widowControl w:val="0"/>
+        <w:numPr>
+          <w:numId w:val="0"/>
+        </w:numPr>
+        <w:kinsoku/>
+        <w:wordWrap/>
+        <w:overflowPunct/>
+        <w:topLinePunct w:val="0"/>
+        <w:autoSpaceDE/>
+        <w:autoSpaceDN/>
+        <w:bidi w:val="0"/>
+        <w:adjustRightInd/>
+        <w:snapToGrid/>
+        <w:spacing w:line="560" w:lineRule="exact"/>
+        <w:ind w:leftChars="0"/>
+        <w:textAlignment w:val="auto"/>
+        <w:rPr>
+          <w:rFonts w:hint="eastAsia" w:ascii="微软雅黑" w:hAnsi="微软雅黑" w:eastAsia="微软雅黑" w:cs="微软雅黑"/>
+          <w:sz w:val="21"/>
+          <w:szCs w:val="21"/>
+        </w:rPr>
+      </w:pPr>
+      <w:r>
+        <w:rPr>
+          <w:rFonts w:hint="eastAsia" w:ascii="微软雅黑" w:hAnsi="微软雅黑" w:eastAsia="微软雅黑" w:cs="微软雅黑"/>
+          <w:sz w:val="21"/>
+          <w:szCs w:val="21"/>
+        </w:rPr>
+        <w:t>基本用法</w:t>
+      </w:r>
       <w:bookmarkStart w:id="0" w:name="_GoBack"/>
       <w:bookmarkEnd w:id="0"/>
+    </w:p>
+    <w:p>
+      <w:pPr>
+        <w:keepNext w:val="0"/>
+        <w:keepLines w:val="0"/>
+        <w:pageBreakBefore w:val="0"/>
+        <w:widowControl w:val="0"/>
+        <w:numPr>
+          <w:numId w:val="0"/>
+        </w:numPr>
+        <w:kinsoku/>
+        <w:wordWrap/>
+        <w:overflowPunct/>
+        <w:topLinePunct w:val="0"/>
+        <w:autoSpaceDE/>
+        <w:autoSpaceDN/>
+        <w:bidi w:val="0"/>
+        <w:adjustRightInd/>
+        <w:snapToGrid/>
+        <w:spacing w:line="560" w:lineRule="exact"/>
+        <w:textAlignment w:val="auto"/>
+        <w:rPr>
+          <w:rFonts w:hint="eastAsia" w:ascii="微软雅黑" w:hAnsi="微软雅黑" w:eastAsia="微软雅黑" w:cs="微软雅黑"/>
+          <w:sz w:val="21"/>
+          <w:szCs w:val="21"/>
+        </w:rPr>
+      </w:pPr>
+      <w:r>
+        <w:rPr>
+          <w:rFonts w:hint="eastAsia" w:ascii="微软雅黑" w:hAnsi="微软雅黑" w:eastAsia="微软雅黑" w:cs="微软雅黑"/>
+          <w:sz w:val="21"/>
+          <w:szCs w:val="21"/>
+        </w:rPr>
+        <w:t>docker system prune</w:t>
+      </w:r>
+    </w:p>
+    <w:p>
+      <w:pPr>
+        <w:keepNext w:val="0"/>
+        <w:keepLines w:val="0"/>
+        <w:pageBreakBefore w:val="0"/>
+        <w:widowControl w:val="0"/>
+        <w:numPr>
+          <w:numId w:val="0"/>
+        </w:numPr>
+        <w:kinsoku/>
+        <w:wordWrap/>
+        <w:overflowPunct/>
+        <w:topLinePunct w:val="0"/>
+        <w:autoSpaceDE/>
+        <w:autoSpaceDN/>
+        <w:bidi w:val="0"/>
+        <w:adjustRightInd/>
+        <w:snapToGrid/>
+        <w:spacing w:line="560" w:lineRule="exact"/>
+        <w:ind w:leftChars="0"/>
+        <w:textAlignment w:val="auto"/>
+        <w:rPr>
+          <w:rFonts w:hint="eastAsia" w:ascii="微软雅黑" w:hAnsi="微软雅黑" w:eastAsia="微软雅黑" w:cs="微软雅黑"/>
+          <w:sz w:val="21"/>
+          <w:szCs w:val="21"/>
+        </w:rPr>
+      </w:pPr>
+      <w:r>
+        <w:rPr>
+          <w:rFonts w:hint="eastAsia" w:ascii="微软雅黑" w:hAnsi="微软雅黑" w:eastAsia="微软雅黑" w:cs="微软雅黑"/>
+          <w:sz w:val="21"/>
+          <w:szCs w:val="21"/>
+        </w:rPr>
+        <w:t>更彻底的清理（包括未被任何容器使用的镜像）</w:t>
+      </w:r>
+    </w:p>
+    <w:p>
+      <w:pPr>
+        <w:keepNext w:val="0"/>
+        <w:keepLines w:val="0"/>
+        <w:pageBreakBefore w:val="0"/>
+        <w:widowControl w:val="0"/>
+        <w:numPr>
+          <w:numId w:val="0"/>
+        </w:numPr>
+        <w:kinsoku/>
+        <w:wordWrap/>
+        <w:overflowPunct/>
+        <w:topLinePunct w:val="0"/>
+        <w:autoSpaceDE/>
+        <w:autoSpaceDN/>
+        <w:bidi w:val="0"/>
+        <w:adjustRightInd/>
+        <w:snapToGrid/>
+        <w:spacing w:line="560" w:lineRule="exact"/>
+        <w:textAlignment w:val="auto"/>
+        <w:rPr>
+          <w:rFonts w:hint="eastAsia" w:ascii="微软雅黑" w:hAnsi="微软雅黑" w:eastAsia="微软雅黑" w:cs="微软雅黑"/>
+          <w:sz w:val="21"/>
+          <w:szCs w:val="21"/>
+        </w:rPr>
+      </w:pPr>
+      <w:r>
+        <w:rPr>
+          <w:rFonts w:hint="eastAsia" w:ascii="微软雅黑" w:hAnsi="微软雅黑" w:eastAsia="微软雅黑" w:cs="微软雅黑"/>
+          <w:sz w:val="21"/>
+          <w:szCs w:val="21"/>
+        </w:rPr>
+        <w:t>docker system prune -a</w:t>
+      </w:r>
+    </w:p>
+    <w:p>
+      <w:pPr>
+        <w:keepNext w:val="0"/>
+        <w:keepLines w:val="0"/>
+        <w:pageBreakBefore w:val="0"/>
+        <w:widowControl w:val="0"/>
+        <w:numPr>
+          <w:numId w:val="0"/>
+        </w:numPr>
+        <w:kinsoku/>
+        <w:wordWrap/>
+        <w:overflowPunct/>
+        <w:topLinePunct w:val="0"/>
+        <w:autoSpaceDE/>
+        <w:autoSpaceDN/>
+        <w:bidi w:val="0"/>
+        <w:adjustRightInd/>
+        <w:snapToGrid/>
+        <w:spacing w:line="560" w:lineRule="exact"/>
+        <w:ind w:leftChars="0"/>
+        <w:textAlignment w:val="auto"/>
+        <w:rPr>
+          <w:rFonts w:hint="eastAsia" w:ascii="微软雅黑" w:hAnsi="微软雅黑" w:eastAsia="微软雅黑" w:cs="微软雅黑"/>
+          <w:sz w:val="21"/>
+          <w:szCs w:val="21"/>
+        </w:rPr>
+      </w:pPr>
+      <w:r>
+        <w:rPr>
+          <w:rFonts w:hint="eastAsia" w:ascii="微软雅黑" w:hAnsi="微软雅黑" w:eastAsia="微软雅黑" w:cs="微软雅黑"/>
+          <w:sz w:val="21"/>
+          <w:szCs w:val="21"/>
+        </w:rPr>
+        <w:t>包含数据卷的清理</w:t>
+      </w:r>
+    </w:p>
+    <w:p>
+      <w:pPr>
+        <w:keepNext w:val="0"/>
+        <w:keepLines w:val="0"/>
+        <w:pageBreakBefore w:val="0"/>
+        <w:widowControl w:val="0"/>
+        <w:numPr>
+          <w:numId w:val="0"/>
+        </w:numPr>
+        <w:kinsoku/>
+        <w:wordWrap/>
+        <w:overflowPunct/>
+        <w:topLinePunct w:val="0"/>
+        <w:autoSpaceDE/>
+        <w:autoSpaceDN/>
+        <w:bidi w:val="0"/>
+        <w:adjustRightInd/>
+        <w:snapToGrid/>
+        <w:spacing w:line="560" w:lineRule="exact"/>
+        <w:textAlignment w:val="auto"/>
+        <w:rPr>
+          <w:rFonts w:hint="eastAsia" w:ascii="微软雅黑" w:hAnsi="微软雅黑" w:eastAsia="微软雅黑" w:cs="微软雅黑"/>
+          <w:sz w:val="21"/>
+          <w:szCs w:val="21"/>
+        </w:rPr>
+      </w:pPr>
+      <w:r>
+        <w:rPr>
+          <w:rFonts w:hint="eastAsia" w:ascii="微软雅黑" w:hAnsi="微软雅黑" w:eastAsia="微软雅黑" w:cs="微软雅黑"/>
+          <w:sz w:val="21"/>
+          <w:szCs w:val="21"/>
+        </w:rPr>
+        <w:t>docker system prune -a -v</w:t>
+      </w:r>
     </w:p>
     <w:p>
       <w:pPr>
@@ -188,7 +534,7 @@
     <w:lsdException w:qFormat="1" w:unhideWhenUsed="0" w:uiPriority="0" w:semiHidden="0" w:name="Title"/>
     <w:lsdException w:unhideWhenUsed="0" w:uiPriority="0" w:semiHidden="0" w:name="Closing"/>
     <w:lsdException w:unhideWhenUsed="0" w:uiPriority="0" w:semiHidden="0" w:name="Signature"/>
-    <w:lsdException w:unhideWhenUsed="0" w:uiPriority="0" w:name="Default Paragraph Font"/>
+    <w:lsdException w:qFormat="1" w:unhideWhenUsed="0" w:uiPriority="0" w:name="Default Paragraph Font"/>
     <w:lsdException w:unhideWhenUsed="0" w:uiPriority="0" w:semiHidden="0" w:name="Body Text"/>
     <w:lsdException w:unhideWhenUsed="0" w:uiPriority="0" w:semiHidden="0" w:name="Body Text Indent"/>
     <w:lsdException w:unhideWhenUsed="0" w:uiPriority="0" w:semiHidden="0" w:name="List Continue"/>
@@ -226,7 +572,7 @@
     <w:lsdException w:unhideWhenUsed="0" w:uiPriority="0" w:semiHidden="0" w:name="HTML Sample"/>
     <w:lsdException w:unhideWhenUsed="0" w:uiPriority="0" w:semiHidden="0" w:name="HTML Typewriter"/>
     <w:lsdException w:unhideWhenUsed="0" w:uiPriority="0" w:semiHidden="0" w:name="HTML Variable"/>
-    <w:lsdException w:unhideWhenUsed="0" w:uiPriority="0" w:name="Normal Table"/>
+    <w:lsdException w:qFormat="1" w:unhideWhenUsed="0" w:uiPriority="0" w:name="Normal Table"/>
     <w:lsdException w:unhideWhenUsed="0" w:uiPriority="0" w:semiHidden="0" w:name="annotation subject"/>
     <w:lsdException w:unhideWhenUsed="0" w:uiPriority="0" w:semiHidden="0" w:name="Table Simple 1"/>
     <w:lsdException w:unhideWhenUsed="0" w:uiPriority="0" w:semiHidden="0" w:name="Table Simple 2"/>
@@ -411,11 +757,13 @@
   <w:style w:type="character" w:default="1" w:styleId="4">
     <w:name w:val="Default Paragraph Font"/>
     <w:semiHidden/>
+    <w:qFormat/>
     <w:uiPriority w:val="0"/>
   </w:style>
   <w:style w:type="table" w:default="1" w:styleId="3">
     <w:name w:val="Normal Table"/>
     <w:semiHidden/>
+    <w:qFormat/>
     <w:uiPriority w:val="0"/>
     <w:tblPr>
       <w:tblCellMar>

</xml_diff>